<commit_message>
Added Rental Agreement PDF and Updated the TOC
</commit_message>
<xml_diff>
--- a/UserManual/HETS User Manual.docx
+++ b/UserManual/HETS User Manual.docx
@@ -9,8 +9,6 @@
           <w:szCs w:val="56"/>
         </w:rPr>
       </w:pPr>
-      <w:bookmarkStart w:id="0" w:name="_GoBack"/>
-      <w:bookmarkEnd w:id="0"/>
     </w:p>
     <w:p>
       <w:pPr>
@@ -106,6 +104,8 @@
             <w:t>Table of Contents</w:t>
           </w:r>
         </w:p>
+        <w:bookmarkStart w:id="0" w:name="_GoBack"/>
+        <w:bookmarkEnd w:id="0"/>
         <w:p>
           <w:pPr>
             <w:pStyle w:val="TOC1"/>
@@ -126,7 +126,7 @@
           <w:r>
             <w:fldChar w:fldCharType="separate"/>
           </w:r>
-          <w:hyperlink w:anchor="_Toc507353423" w:history="1">
+          <w:hyperlink w:anchor="_Toc509328166" w:history="1">
             <w:r>
               <w:rPr>
                 <w:rStyle w:val="Hyperlink"/>
@@ -153,7 +153,7 @@
                 <w:noProof/>
                 <w:webHidden/>
               </w:rPr>
-              <w:instrText xml:space="preserve"> PAGEREF _Toc507353423 \h </w:instrText>
+              <w:instrText xml:space="preserve"> PAGEREF _Toc509328166 \h </w:instrText>
             </w:r>
             <w:r>
               <w:rPr>
@@ -195,7 +195,7 @@
               <w:color w:val="auto"/>
             </w:rPr>
           </w:pPr>
-          <w:hyperlink w:anchor="_Toc507353424" w:history="1">
+          <w:hyperlink w:anchor="_Toc509328167" w:history="1">
             <w:r>
               <w:rPr>
                 <w:rStyle w:val="Hyperlink"/>
@@ -222,7 +222,7 @@
                 <w:noProof/>
                 <w:webHidden/>
               </w:rPr>
-              <w:instrText xml:space="preserve"> PAGEREF _Toc507353424 \h </w:instrText>
+              <w:instrText xml:space="preserve"> PAGEREF _Toc509328167 \h </w:instrText>
             </w:r>
             <w:r>
               <w:rPr>
@@ -264,7 +264,7 @@
               <w:color w:val="auto"/>
             </w:rPr>
           </w:pPr>
-          <w:hyperlink w:anchor="_Toc507353425" w:history="1">
+          <w:hyperlink w:anchor="_Toc509328168" w:history="1">
             <w:r>
               <w:rPr>
                 <w:rStyle w:val="Hyperlink"/>
@@ -291,7 +291,7 @@
                 <w:noProof/>
                 <w:webHidden/>
               </w:rPr>
-              <w:instrText xml:space="preserve"> PAGEREF _Toc507353425 \h </w:instrText>
+              <w:instrText xml:space="preserve"> PAGEREF _Toc509328168 \h </w:instrText>
             </w:r>
             <w:r>
               <w:rPr>
@@ -333,7 +333,7 @@
               <w:color w:val="auto"/>
             </w:rPr>
           </w:pPr>
-          <w:hyperlink w:anchor="_Toc507353426" w:history="1">
+          <w:hyperlink w:anchor="_Toc509328169" w:history="1">
             <w:r>
               <w:rPr>
                 <w:rStyle w:val="Hyperlink"/>
@@ -360,7 +360,7 @@
                 <w:noProof/>
                 <w:webHidden/>
               </w:rPr>
-              <w:instrText xml:space="preserve"> PAGEREF _Toc507353426 \h </w:instrText>
+              <w:instrText xml:space="preserve"> PAGEREF _Toc509328169 \h </w:instrText>
             </w:r>
             <w:r>
               <w:rPr>
@@ -402,7 +402,7 @@
               <w:color w:val="auto"/>
             </w:rPr>
           </w:pPr>
-          <w:hyperlink w:anchor="_Toc507353427" w:history="1">
+          <w:hyperlink w:anchor="_Toc509328170" w:history="1">
             <w:r>
               <w:rPr>
                 <w:rStyle w:val="Hyperlink"/>
@@ -429,7 +429,7 @@
                 <w:noProof/>
                 <w:webHidden/>
               </w:rPr>
-              <w:instrText xml:space="preserve"> PAGEREF _Toc507353427 \h </w:instrText>
+              <w:instrText xml:space="preserve"> PAGEREF _Toc509328170 \h </w:instrText>
             </w:r>
             <w:r>
               <w:rPr>
@@ -471,7 +471,7 @@
               <w:color w:val="auto"/>
             </w:rPr>
           </w:pPr>
-          <w:hyperlink w:anchor="_Toc507353428" w:history="1">
+          <w:hyperlink w:anchor="_Toc509328171" w:history="1">
             <w:r>
               <w:rPr>
                 <w:rStyle w:val="Hyperlink"/>
@@ -498,7 +498,7 @@
                 <w:noProof/>
                 <w:webHidden/>
               </w:rPr>
-              <w:instrText xml:space="preserve"> PAGEREF _Toc507353428 \h </w:instrText>
+              <w:instrText xml:space="preserve"> PAGEREF _Toc509328171 \h </w:instrText>
             </w:r>
             <w:r>
               <w:rPr>
@@ -540,7 +540,7 @@
               <w:color w:val="auto"/>
             </w:rPr>
           </w:pPr>
-          <w:hyperlink w:anchor="_Toc507353429" w:history="1">
+          <w:hyperlink w:anchor="_Toc509328172" w:history="1">
             <w:r>
               <w:rPr>
                 <w:rStyle w:val="Hyperlink"/>
@@ -567,7 +567,7 @@
                 <w:noProof/>
                 <w:webHidden/>
               </w:rPr>
-              <w:instrText xml:space="preserve"> PAGEREF _Toc507353429 \h </w:instrText>
+              <w:instrText xml:space="preserve"> PAGEREF _Toc509328172 \h </w:instrText>
             </w:r>
             <w:r>
               <w:rPr>
@@ -609,7 +609,7 @@
               <w:color w:val="auto"/>
             </w:rPr>
           </w:pPr>
-          <w:hyperlink w:anchor="_Toc507353430" w:history="1">
+          <w:hyperlink w:anchor="_Toc509328173" w:history="1">
             <w:r>
               <w:rPr>
                 <w:rStyle w:val="Hyperlink"/>
@@ -636,7 +636,7 @@
                 <w:noProof/>
                 <w:webHidden/>
               </w:rPr>
-              <w:instrText xml:space="preserve"> PAGEREF _Toc507353430 \h </w:instrText>
+              <w:instrText xml:space="preserve"> PAGEREF _Toc509328173 \h </w:instrText>
             </w:r>
             <w:r>
               <w:rPr>
@@ -678,7 +678,7 @@
               <w:color w:val="auto"/>
             </w:rPr>
           </w:pPr>
-          <w:hyperlink w:anchor="_Toc507353431" w:history="1">
+          <w:hyperlink w:anchor="_Toc509328174" w:history="1">
             <w:r>
               <w:rPr>
                 <w:rStyle w:val="Hyperlink"/>
@@ -705,7 +705,7 @@
                 <w:noProof/>
                 <w:webHidden/>
               </w:rPr>
-              <w:instrText xml:space="preserve"> PAGEREF _Toc507353431 \h </w:instrText>
+              <w:instrText xml:space="preserve"> PAGEREF _Toc509328174 \h </w:instrText>
             </w:r>
             <w:r>
               <w:rPr>
@@ -747,7 +747,7 @@
               <w:szCs w:val="22"/>
             </w:rPr>
           </w:pPr>
-          <w:hyperlink w:anchor="_Toc507353432" w:history="1">
+          <w:hyperlink w:anchor="_Toc509328175" w:history="1">
             <w:r>
               <w:rPr>
                 <w:rStyle w:val="Hyperlink"/>
@@ -774,7 +774,7 @@
                 <w:noProof/>
                 <w:webHidden/>
               </w:rPr>
-              <w:instrText xml:space="preserve"> PAGEREF _Toc507353432 \h </w:instrText>
+              <w:instrText xml:space="preserve"> PAGEREF _Toc509328175 \h </w:instrText>
             </w:r>
             <w:r>
               <w:rPr>
@@ -816,7 +816,7 @@
               <w:color w:val="auto"/>
             </w:rPr>
           </w:pPr>
-          <w:hyperlink w:anchor="_Toc507353433" w:history="1">
+          <w:hyperlink w:anchor="_Toc509328176" w:history="1">
             <w:r>
               <w:rPr>
                 <w:rStyle w:val="Hyperlink"/>
@@ -843,7 +843,7 @@
                 <w:noProof/>
                 <w:webHidden/>
               </w:rPr>
-              <w:instrText xml:space="preserve"> PAGEREF _Toc507353433 \h </w:instrText>
+              <w:instrText xml:space="preserve"> PAGEREF _Toc509328176 \h </w:instrText>
             </w:r>
             <w:r>
               <w:rPr>
@@ -885,7 +885,7 @@
               <w:color w:val="auto"/>
             </w:rPr>
           </w:pPr>
-          <w:hyperlink w:anchor="_Toc507353434" w:history="1">
+          <w:hyperlink w:anchor="_Toc509328177" w:history="1">
             <w:r>
               <w:rPr>
                 <w:rStyle w:val="Hyperlink"/>
@@ -912,7 +912,7 @@
                 <w:noProof/>
                 <w:webHidden/>
               </w:rPr>
-              <w:instrText xml:space="preserve"> PAGEREF _Toc507353434 \h </w:instrText>
+              <w:instrText xml:space="preserve"> PAGEREF _Toc509328177 \h </w:instrText>
             </w:r>
             <w:r>
               <w:rPr>
@@ -954,7 +954,7 @@
               <w:color w:val="auto"/>
             </w:rPr>
           </w:pPr>
-          <w:hyperlink w:anchor="_Toc507353435" w:history="1">
+          <w:hyperlink w:anchor="_Toc509328178" w:history="1">
             <w:r>
               <w:rPr>
                 <w:rStyle w:val="Hyperlink"/>
@@ -981,7 +981,7 @@
                 <w:noProof/>
                 <w:webHidden/>
               </w:rPr>
-              <w:instrText xml:space="preserve"> PAGEREF _Toc507353435 \h </w:instrText>
+              <w:instrText xml:space="preserve"> PAGEREF _Toc509328178 \h </w:instrText>
             </w:r>
             <w:r>
               <w:rPr>
@@ -1023,7 +1023,7 @@
               <w:szCs w:val="22"/>
             </w:rPr>
           </w:pPr>
-          <w:hyperlink w:anchor="_Toc507353436" w:history="1">
+          <w:hyperlink w:anchor="_Toc509328179" w:history="1">
             <w:r>
               <w:rPr>
                 <w:rStyle w:val="Hyperlink"/>
@@ -1050,7 +1050,7 @@
                 <w:noProof/>
                 <w:webHidden/>
               </w:rPr>
-              <w:instrText xml:space="preserve"> PAGEREF _Toc507353436 \h </w:instrText>
+              <w:instrText xml:space="preserve"> PAGEREF _Toc509328179 \h </w:instrText>
             </w:r>
             <w:r>
               <w:rPr>
@@ -1092,7 +1092,7 @@
               <w:color w:val="auto"/>
             </w:rPr>
           </w:pPr>
-          <w:hyperlink w:anchor="_Toc507353437" w:history="1">
+          <w:hyperlink w:anchor="_Toc509328180" w:history="1">
             <w:r>
               <w:rPr>
                 <w:rStyle w:val="Hyperlink"/>
@@ -1119,7 +1119,7 @@
                 <w:noProof/>
                 <w:webHidden/>
               </w:rPr>
-              <w:instrText xml:space="preserve"> PAGEREF _Toc507353437 \h </w:instrText>
+              <w:instrText xml:space="preserve"> PAGEREF _Toc509328180 \h </w:instrText>
             </w:r>
             <w:r>
               <w:rPr>
@@ -1161,7 +1161,7 @@
               <w:color w:val="auto"/>
             </w:rPr>
           </w:pPr>
-          <w:hyperlink w:anchor="_Toc507353438" w:history="1">
+          <w:hyperlink w:anchor="_Toc509328181" w:history="1">
             <w:r>
               <w:rPr>
                 <w:rStyle w:val="Hyperlink"/>
@@ -1188,7 +1188,7 @@
                 <w:noProof/>
                 <w:webHidden/>
               </w:rPr>
-              <w:instrText xml:space="preserve"> PAGEREF _Toc507353438 \h </w:instrText>
+              <w:instrText xml:space="preserve"> PAGEREF _Toc509328181 \h </w:instrText>
             </w:r>
             <w:r>
               <w:rPr>
@@ -1230,7 +1230,7 @@
               <w:color w:val="auto"/>
             </w:rPr>
           </w:pPr>
-          <w:hyperlink w:anchor="_Toc507353439" w:history="1">
+          <w:hyperlink w:anchor="_Toc509328182" w:history="1">
             <w:r>
               <w:rPr>
                 <w:rStyle w:val="Hyperlink"/>
@@ -1257,7 +1257,7 @@
                 <w:noProof/>
                 <w:webHidden/>
               </w:rPr>
-              <w:instrText xml:space="preserve"> PAGEREF _Toc507353439 \h </w:instrText>
+              <w:instrText xml:space="preserve"> PAGEREF _Toc509328182 \h </w:instrText>
             </w:r>
             <w:r>
               <w:rPr>
@@ -1299,7 +1299,7 @@
               <w:szCs w:val="22"/>
             </w:rPr>
           </w:pPr>
-          <w:hyperlink w:anchor="_Toc507353440" w:history="1">
+          <w:hyperlink w:anchor="_Toc509328183" w:history="1">
             <w:r>
               <w:rPr>
                 <w:rStyle w:val="Hyperlink"/>
@@ -1326,7 +1326,7 @@
                 <w:noProof/>
                 <w:webHidden/>
               </w:rPr>
-              <w:instrText xml:space="preserve"> PAGEREF _Toc507353440 \h </w:instrText>
+              <w:instrText xml:space="preserve"> PAGEREF _Toc509328183 \h </w:instrText>
             </w:r>
             <w:r>
               <w:rPr>
@@ -1368,7 +1368,7 @@
               <w:color w:val="auto"/>
             </w:rPr>
           </w:pPr>
-          <w:hyperlink w:anchor="_Toc507353441" w:history="1">
+          <w:hyperlink w:anchor="_Toc509328184" w:history="1">
             <w:r>
               <w:rPr>
                 <w:rStyle w:val="Hyperlink"/>
@@ -1395,7 +1395,7 @@
                 <w:noProof/>
                 <w:webHidden/>
               </w:rPr>
-              <w:instrText xml:space="preserve"> PAGEREF _Toc507353441 \h </w:instrText>
+              <w:instrText xml:space="preserve"> PAGEREF _Toc509328184 \h </w:instrText>
             </w:r>
             <w:r>
               <w:rPr>
@@ -1437,7 +1437,7 @@
               <w:color w:val="auto"/>
             </w:rPr>
           </w:pPr>
-          <w:hyperlink w:anchor="_Toc507353442" w:history="1">
+          <w:hyperlink w:anchor="_Toc509328185" w:history="1">
             <w:r>
               <w:rPr>
                 <w:rStyle w:val="Hyperlink"/>
@@ -1464,7 +1464,7 @@
                 <w:noProof/>
                 <w:webHidden/>
               </w:rPr>
-              <w:instrText xml:space="preserve"> PAGEREF _Toc507353442 \h </w:instrText>
+              <w:instrText xml:space="preserve"> PAGEREF _Toc509328185 \h </w:instrText>
             </w:r>
             <w:r>
               <w:rPr>
@@ -1506,7 +1506,7 @@
               <w:color w:val="auto"/>
             </w:rPr>
           </w:pPr>
-          <w:hyperlink w:anchor="_Toc507353443" w:history="1">
+          <w:hyperlink w:anchor="_Toc509328186" w:history="1">
             <w:r>
               <w:rPr>
                 <w:rStyle w:val="Hyperlink"/>
@@ -1533,7 +1533,7 @@
                 <w:noProof/>
                 <w:webHidden/>
               </w:rPr>
-              <w:instrText xml:space="preserve"> PAGEREF _Toc507353443 \h </w:instrText>
+              <w:instrText xml:space="preserve"> PAGEREF _Toc509328186 \h </w:instrText>
             </w:r>
             <w:r>
               <w:rPr>
@@ -1575,7 +1575,7 @@
               <w:color w:val="auto"/>
             </w:rPr>
           </w:pPr>
-          <w:hyperlink w:anchor="_Toc507353444" w:history="1">
+          <w:hyperlink w:anchor="_Toc509328187" w:history="1">
             <w:r>
               <w:rPr>
                 <w:rStyle w:val="Hyperlink"/>
@@ -1602,7 +1602,7 @@
                 <w:noProof/>
                 <w:webHidden/>
               </w:rPr>
-              <w:instrText xml:space="preserve"> PAGEREF _Toc507353444 \h </w:instrText>
+              <w:instrText xml:space="preserve"> PAGEREF _Toc509328187 \h </w:instrText>
             </w:r>
             <w:r>
               <w:rPr>
@@ -1644,7 +1644,7 @@
               <w:szCs w:val="22"/>
             </w:rPr>
           </w:pPr>
-          <w:hyperlink w:anchor="_Toc507353445" w:history="1">
+          <w:hyperlink w:anchor="_Toc509328188" w:history="1">
             <w:r>
               <w:rPr>
                 <w:rStyle w:val="Hyperlink"/>
@@ -1671,7 +1671,7 @@
                 <w:noProof/>
                 <w:webHidden/>
               </w:rPr>
-              <w:instrText xml:space="preserve"> PAGEREF _Toc507353445 \h </w:instrText>
+              <w:instrText xml:space="preserve"> PAGEREF _Toc509328188 \h </w:instrText>
             </w:r>
             <w:r>
               <w:rPr>
@@ -1713,7 +1713,7 @@
               <w:color w:val="auto"/>
             </w:rPr>
           </w:pPr>
-          <w:hyperlink w:anchor="_Toc507353446" w:history="1">
+          <w:hyperlink w:anchor="_Toc509328189" w:history="1">
             <w:r>
               <w:rPr>
                 <w:rStyle w:val="Hyperlink"/>
@@ -1740,7 +1740,7 @@
                 <w:noProof/>
                 <w:webHidden/>
               </w:rPr>
-              <w:instrText xml:space="preserve"> PAGEREF _Toc507353446 \h </w:instrText>
+              <w:instrText xml:space="preserve"> PAGEREF _Toc509328189 \h </w:instrText>
             </w:r>
             <w:r>
               <w:rPr>
@@ -1782,7 +1782,7 @@
               <w:color w:val="auto"/>
             </w:rPr>
           </w:pPr>
-          <w:hyperlink w:anchor="_Toc507353447" w:history="1">
+          <w:hyperlink w:anchor="_Toc509328190" w:history="1">
             <w:r>
               <w:rPr>
                 <w:rStyle w:val="Hyperlink"/>
@@ -1809,7 +1809,7 @@
                 <w:noProof/>
                 <w:webHidden/>
               </w:rPr>
-              <w:instrText xml:space="preserve"> PAGEREF _Toc507353447 \h </w:instrText>
+              <w:instrText xml:space="preserve"> PAGEREF _Toc509328190 \h </w:instrText>
             </w:r>
             <w:r>
               <w:rPr>
@@ -1851,7 +1851,7 @@
               <w:color w:val="auto"/>
             </w:rPr>
           </w:pPr>
-          <w:hyperlink w:anchor="_Toc507353448" w:history="1">
+          <w:hyperlink w:anchor="_Toc509328191" w:history="1">
             <w:r>
               <w:rPr>
                 <w:rStyle w:val="Hyperlink"/>
@@ -1878,7 +1878,7 @@
                 <w:noProof/>
                 <w:webHidden/>
               </w:rPr>
-              <w:instrText xml:space="preserve"> PAGEREF _Toc507353448 \h </w:instrText>
+              <w:instrText xml:space="preserve"> PAGEREF _Toc509328191 \h </w:instrText>
             </w:r>
             <w:r>
               <w:rPr>
@@ -1920,7 +1920,7 @@
               <w:color w:val="auto"/>
             </w:rPr>
           </w:pPr>
-          <w:hyperlink w:anchor="_Toc507353449" w:history="1">
+          <w:hyperlink w:anchor="_Toc509328192" w:history="1">
             <w:r>
               <w:rPr>
                 <w:rStyle w:val="Hyperlink"/>
@@ -1947,7 +1947,7 @@
                 <w:noProof/>
                 <w:webHidden/>
               </w:rPr>
-              <w:instrText xml:space="preserve"> PAGEREF _Toc507353449 \h </w:instrText>
+              <w:instrText xml:space="preserve"> PAGEREF _Toc509328192 \h </w:instrText>
             </w:r>
             <w:r>
               <w:rPr>
@@ -1989,7 +1989,7 @@
               <w:color w:val="auto"/>
             </w:rPr>
           </w:pPr>
-          <w:hyperlink w:anchor="_Toc507353450" w:history="1">
+          <w:hyperlink w:anchor="_Toc509328193" w:history="1">
             <w:r>
               <w:rPr>
                 <w:rStyle w:val="Hyperlink"/>
@@ -2016,7 +2016,7 @@
                 <w:noProof/>
                 <w:webHidden/>
               </w:rPr>
-              <w:instrText xml:space="preserve"> PAGEREF _Toc507353450 \h </w:instrText>
+              <w:instrText xml:space="preserve"> PAGEREF _Toc509328193 \h </w:instrText>
             </w:r>
             <w:r>
               <w:rPr>
@@ -2058,7 +2058,7 @@
               <w:color w:val="auto"/>
             </w:rPr>
           </w:pPr>
-          <w:hyperlink w:anchor="_Toc507353451" w:history="1">
+          <w:hyperlink w:anchor="_Toc509328194" w:history="1">
             <w:r>
               <w:rPr>
                 <w:rStyle w:val="Hyperlink"/>
@@ -2085,7 +2085,7 @@
                 <w:noProof/>
                 <w:webHidden/>
               </w:rPr>
-              <w:instrText xml:space="preserve"> PAGEREF _Toc507353451 \h </w:instrText>
+              <w:instrText xml:space="preserve"> PAGEREF _Toc509328194 \h </w:instrText>
             </w:r>
             <w:r>
               <w:rPr>
@@ -2127,7 +2127,7 @@
               <w:color w:val="auto"/>
             </w:rPr>
           </w:pPr>
-          <w:hyperlink w:anchor="_Toc507353452" w:history="1">
+          <w:hyperlink w:anchor="_Toc509328195" w:history="1">
             <w:r>
               <w:rPr>
                 <w:rStyle w:val="Hyperlink"/>
@@ -2154,7 +2154,7 @@
                 <w:noProof/>
                 <w:webHidden/>
               </w:rPr>
-              <w:instrText xml:space="preserve"> PAGEREF _Toc507353452 \h </w:instrText>
+              <w:instrText xml:space="preserve"> PAGEREF _Toc509328195 \h </w:instrText>
             </w:r>
             <w:r>
               <w:rPr>
@@ -2196,7 +2196,7 @@
               <w:color w:val="auto"/>
             </w:rPr>
           </w:pPr>
-          <w:hyperlink w:anchor="_Toc507353453" w:history="1">
+          <w:hyperlink w:anchor="_Toc509328196" w:history="1">
             <w:r>
               <w:rPr>
                 <w:rStyle w:val="Hyperlink"/>
@@ -2223,7 +2223,7 @@
                 <w:noProof/>
                 <w:webHidden/>
               </w:rPr>
-              <w:instrText xml:space="preserve"> PAGEREF _Toc507353453 \h </w:instrText>
+              <w:instrText xml:space="preserve"> PAGEREF _Toc509328196 \h </w:instrText>
             </w:r>
             <w:r>
               <w:rPr>
@@ -2265,7 +2265,7 @@
               <w:color w:val="auto"/>
             </w:rPr>
           </w:pPr>
-          <w:hyperlink w:anchor="_Toc507353454" w:history="1">
+          <w:hyperlink w:anchor="_Toc509328197" w:history="1">
             <w:r>
               <w:rPr>
                 <w:rStyle w:val="Hyperlink"/>
@@ -2292,7 +2292,7 @@
                 <w:noProof/>
                 <w:webHidden/>
               </w:rPr>
-              <w:instrText xml:space="preserve"> PAGEREF _Toc507353454 \h </w:instrText>
+              <w:instrText xml:space="preserve"> PAGEREF _Toc509328197 \h </w:instrText>
             </w:r>
             <w:r>
               <w:rPr>
@@ -2334,7 +2334,7 @@
               <w:szCs w:val="22"/>
             </w:rPr>
           </w:pPr>
-          <w:hyperlink w:anchor="_Toc507353455" w:history="1">
+          <w:hyperlink w:anchor="_Toc509328198" w:history="1">
             <w:r>
               <w:rPr>
                 <w:rStyle w:val="Hyperlink"/>
@@ -2361,7 +2361,7 @@
                 <w:noProof/>
                 <w:webHidden/>
               </w:rPr>
-              <w:instrText xml:space="preserve"> PAGEREF _Toc507353455 \h </w:instrText>
+              <w:instrText xml:space="preserve"> PAGEREF _Toc509328198 \h </w:instrText>
             </w:r>
             <w:r>
               <w:rPr>
@@ -2381,7 +2381,7 @@
                 <w:noProof/>
                 <w:webHidden/>
               </w:rPr>
-              <w:t>47</w:t>
+              <w:t>49</w:t>
             </w:r>
             <w:r>
               <w:rPr>
@@ -2403,7 +2403,7 @@
               <w:szCs w:val="22"/>
             </w:rPr>
           </w:pPr>
-          <w:hyperlink w:anchor="_Toc507353456" w:history="1">
+          <w:hyperlink w:anchor="_Toc509328199" w:history="1">
             <w:r>
               <w:rPr>
                 <w:rStyle w:val="Hyperlink"/>
@@ -2430,7 +2430,7 @@
                 <w:noProof/>
                 <w:webHidden/>
               </w:rPr>
-              <w:instrText xml:space="preserve"> PAGEREF _Toc507353456 \h </w:instrText>
+              <w:instrText xml:space="preserve"> PAGEREF _Toc509328199 \h </w:instrText>
             </w:r>
             <w:r>
               <w:rPr>
@@ -2450,7 +2450,7 @@
                 <w:noProof/>
                 <w:webHidden/>
               </w:rPr>
-              <w:t>48</w:t>
+              <w:t>50</w:t>
             </w:r>
             <w:r>
               <w:rPr>
@@ -2472,7 +2472,7 @@
               <w:color w:val="auto"/>
             </w:rPr>
           </w:pPr>
-          <w:hyperlink w:anchor="_Toc507353457" w:history="1">
+          <w:hyperlink w:anchor="_Toc509328200" w:history="1">
             <w:r>
               <w:rPr>
                 <w:rStyle w:val="Hyperlink"/>
@@ -2499,7 +2499,7 @@
                 <w:noProof/>
                 <w:webHidden/>
               </w:rPr>
-              <w:instrText xml:space="preserve"> PAGEREF _Toc507353457 \h </w:instrText>
+              <w:instrText xml:space="preserve"> PAGEREF _Toc509328200 \h </w:instrText>
             </w:r>
             <w:r>
               <w:rPr>
@@ -2519,7 +2519,7 @@
                 <w:noProof/>
                 <w:webHidden/>
               </w:rPr>
-              <w:t>49</w:t>
+              <w:t>51</w:t>
             </w:r>
             <w:r>
               <w:rPr>
@@ -2541,7 +2541,7 @@
               <w:color w:val="auto"/>
             </w:rPr>
           </w:pPr>
-          <w:hyperlink w:anchor="_Toc507353458" w:history="1">
+          <w:hyperlink w:anchor="_Toc509328201" w:history="1">
             <w:r>
               <w:rPr>
                 <w:rStyle w:val="Hyperlink"/>
@@ -2568,7 +2568,7 @@
                 <w:noProof/>
                 <w:webHidden/>
               </w:rPr>
-              <w:instrText xml:space="preserve"> PAGEREF _Toc507353458 \h </w:instrText>
+              <w:instrText xml:space="preserve"> PAGEREF _Toc509328201 \h </w:instrText>
             </w:r>
             <w:r>
               <w:rPr>
@@ -2588,7 +2588,7 @@
                 <w:noProof/>
                 <w:webHidden/>
               </w:rPr>
-              <w:t>50</w:t>
+              <w:t>52</w:t>
             </w:r>
             <w:r>
               <w:rPr>
@@ -2625,7 +2625,7 @@
         <w:pStyle w:val="Heading1"/>
       </w:pPr>
       <w:bookmarkStart w:id="1" w:name="Chapter1"/>
-      <w:bookmarkStart w:id="2" w:name="_Toc507353423"/>
+      <w:bookmarkStart w:id="2" w:name="_Toc509328166"/>
       <w:r>
         <w:lastRenderedPageBreak/>
         <w:t>Application Basics</w:t>
@@ -2844,7 +2844,7 @@
         <w:pStyle w:val="Heading3"/>
       </w:pPr>
       <w:bookmarkStart w:id="3" w:name="Step31"/>
-      <w:bookmarkStart w:id="4" w:name="_Toc507353424"/>
+      <w:bookmarkStart w:id="4" w:name="_Toc509328167"/>
       <w:r>
         <w:lastRenderedPageBreak/>
         <w:t>Using this Manual</w:t>
@@ -2947,7 +2947,7 @@
         <w:pStyle w:val="Heading3"/>
       </w:pPr>
       <w:bookmarkStart w:id="5" w:name="Step1"/>
-      <w:bookmarkStart w:id="6" w:name="_Toc507353425"/>
+      <w:bookmarkStart w:id="6" w:name="_Toc509328168"/>
       <w:r>
         <w:lastRenderedPageBreak/>
         <w:t xml:space="preserve">The </w:t>
@@ -3328,7 +3328,7 @@
         <w:pStyle w:val="Heading3"/>
       </w:pPr>
       <w:bookmarkStart w:id="7" w:name="Step3"/>
-      <w:bookmarkStart w:id="8" w:name="_Toc507353426"/>
+      <w:bookmarkStart w:id="8" w:name="_Toc509328169"/>
       <w:r>
         <w:lastRenderedPageBreak/>
         <w:t>Basic Navigation - Menus and Searching</w:t>
@@ -3727,7 +3727,7 @@
         <w:pStyle w:val="Heading3"/>
       </w:pPr>
       <w:bookmarkStart w:id="9" w:name="Step4"/>
-      <w:bookmarkStart w:id="10" w:name="_Toc507353427"/>
+      <w:bookmarkStart w:id="10" w:name="_Toc509328170"/>
       <w:r>
         <w:lastRenderedPageBreak/>
         <w:t>User Preferences: Favourites</w:t>
@@ -4100,7 +4100,7 @@
         <w:pStyle w:val="Heading3"/>
       </w:pPr>
       <w:bookmarkStart w:id="11" w:name="Step7"/>
-      <w:bookmarkStart w:id="12" w:name="_Toc507353428"/>
+      <w:bookmarkStart w:id="12" w:name="_Toc509328171"/>
       <w:r>
         <w:lastRenderedPageBreak/>
         <w:t>View/Edit Screens</w:t>
@@ -4322,7 +4322,7 @@
         <w:pStyle w:val="Heading3"/>
       </w:pPr>
       <w:bookmarkStart w:id="13" w:name="Step16"/>
-      <w:bookmarkStart w:id="14" w:name="_Toc507353429"/>
+      <w:bookmarkStart w:id="14" w:name="_Toc509328172"/>
       <w:r>
         <w:lastRenderedPageBreak/>
         <w:t>Add "Things"</w:t>
@@ -4494,7 +4494,7 @@
         <w:pStyle w:val="Heading3"/>
       </w:pPr>
       <w:bookmarkStart w:id="15" w:name="Step10"/>
-      <w:bookmarkStart w:id="16" w:name="_Toc507353430"/>
+      <w:bookmarkStart w:id="16" w:name="_Toc509328173"/>
       <w:r>
         <w:lastRenderedPageBreak/>
         <w:t>Printing and Reports</w:t>
@@ -4629,7 +4629,7 @@
         <w:pStyle w:val="Heading3"/>
       </w:pPr>
       <w:bookmarkStart w:id="17" w:name="Step8"/>
-      <w:bookmarkStart w:id="18" w:name="_Toc507353431"/>
+      <w:bookmarkStart w:id="18" w:name="_Toc509328174"/>
       <w:r>
         <w:lastRenderedPageBreak/>
         <w:t>History</w:t>
@@ -4708,7 +4708,7 @@
         <w:pStyle w:val="Heading1"/>
       </w:pPr>
       <w:bookmarkStart w:id="19" w:name="Chapter2"/>
-      <w:bookmarkStart w:id="20" w:name="_Toc507353432"/>
+      <w:bookmarkStart w:id="20" w:name="_Toc509328175"/>
       <w:r>
         <w:lastRenderedPageBreak/>
         <w:t>Managing Equipment Owners</w:t>
@@ -4753,7 +4753,7 @@
         <w:pStyle w:val="Heading3"/>
       </w:pPr>
       <w:bookmarkStart w:id="21" w:name="Step5"/>
-      <w:bookmarkStart w:id="22" w:name="_Toc507353433"/>
+      <w:bookmarkStart w:id="22" w:name="_Toc509328176"/>
       <w:r>
         <w:lastRenderedPageBreak/>
         <w:t>Searching for Owners</w:t>
@@ -5086,7 +5086,7 @@
         <w:pStyle w:val="Heading3"/>
       </w:pPr>
       <w:bookmarkStart w:id="23" w:name="Step6"/>
-      <w:bookmarkStart w:id="24" w:name="_Toc507353434"/>
+      <w:bookmarkStart w:id="24" w:name="_Toc509328177"/>
       <w:r>
         <w:lastRenderedPageBreak/>
         <w:t>Owners Details - Equipment</w:t>
@@ -5293,7 +5293,7 @@
         <w:pStyle w:val="Heading3"/>
       </w:pPr>
       <w:bookmarkStart w:id="25" w:name="Step9"/>
-      <w:bookmarkStart w:id="26" w:name="_Toc507353435"/>
+      <w:bookmarkStart w:id="26" w:name="_Toc509328178"/>
       <w:r>
         <w:lastRenderedPageBreak/>
         <w:t>Owner Details - Contacts</w:t>
@@ -5465,7 +5465,7 @@
         <w:pStyle w:val="Heading1"/>
       </w:pPr>
       <w:bookmarkStart w:id="27" w:name="Chapter3"/>
-      <w:bookmarkStart w:id="28" w:name="_Toc507353436"/>
+      <w:bookmarkStart w:id="28" w:name="_Toc509328179"/>
       <w:r>
         <w:lastRenderedPageBreak/>
         <w:t>Managing Equipment</w:t>
@@ -5501,7 +5501,7 @@
         <w:pStyle w:val="Heading3"/>
       </w:pPr>
       <w:bookmarkStart w:id="29" w:name="Step11"/>
-      <w:bookmarkStart w:id="30" w:name="_Toc507353437"/>
+      <w:bookmarkStart w:id="30" w:name="_Toc509328180"/>
       <w:r>
         <w:lastRenderedPageBreak/>
         <w:t>Search for Equipment</w:t>
@@ -5800,7 +5800,7 @@
         <w:pStyle w:val="Heading3"/>
       </w:pPr>
       <w:bookmarkStart w:id="31" w:name="Step12"/>
-      <w:bookmarkStart w:id="32" w:name="_Toc507353438"/>
+      <w:bookmarkStart w:id="32" w:name="_Toc509328181"/>
       <w:r>
         <w:lastRenderedPageBreak/>
         <w:t>Equipment Details - Top and Bottom</w:t>
@@ -5937,7 +5937,7 @@
         <w:pStyle w:val="Heading3"/>
       </w:pPr>
       <w:bookmarkStart w:id="33" w:name="Step13"/>
-      <w:bookmarkStart w:id="34" w:name="_Toc507353439"/>
+      <w:bookmarkStart w:id="34" w:name="_Toc509328182"/>
       <w:r>
         <w:lastRenderedPageBreak/>
         <w:t>Equipment Details - Attachments and Seniority</w:t>
@@ -6199,7 +6199,7 @@
         <w:pStyle w:val="Heading1"/>
       </w:pPr>
       <w:bookmarkStart w:id="35" w:name="Chapter4"/>
-      <w:bookmarkStart w:id="36" w:name="_Toc507353440"/>
+      <w:bookmarkStart w:id="36" w:name="_Toc509328183"/>
       <w:r>
         <w:lastRenderedPageBreak/>
         <w:t>Managing Projects</w:t>
@@ -6242,7 +6242,7 @@
         <w:pStyle w:val="Heading3"/>
       </w:pPr>
       <w:bookmarkStart w:id="37" w:name="Step14"/>
-      <w:bookmarkStart w:id="38" w:name="_Toc507353441"/>
+      <w:bookmarkStart w:id="38" w:name="_Toc509328184"/>
       <w:r>
         <w:lastRenderedPageBreak/>
         <w:t>List Projects</w:t>
@@ -6356,7 +6356,7 @@
         <w:pStyle w:val="Heading3"/>
       </w:pPr>
       <w:bookmarkStart w:id="39" w:name="Step15"/>
-      <w:bookmarkStart w:id="40" w:name="_Toc507353442"/>
+      <w:bookmarkStart w:id="40" w:name="_Toc509328185"/>
       <w:r>
         <w:lastRenderedPageBreak/>
         <w:t>Project Details - Header Information</w:t>
@@ -6461,7 +6461,7 @@
         <w:pStyle w:val="Heading3"/>
       </w:pPr>
       <w:bookmarkStart w:id="41" w:name="Step18"/>
-      <w:bookmarkStart w:id="42" w:name="_Toc507353443"/>
+      <w:bookmarkStart w:id="42" w:name="_Toc509328186"/>
       <w:r>
         <w:lastRenderedPageBreak/>
         <w:t>Project Details - Hired Equipment / Requests</w:t>
@@ -6753,7 +6753,7 @@
         <w:pStyle w:val="Heading3"/>
       </w:pPr>
       <w:bookmarkStart w:id="43" w:name="Step20"/>
-      <w:bookmarkStart w:id="44" w:name="_Toc507353444"/>
+      <w:bookmarkStart w:id="44" w:name="_Toc509328187"/>
       <w:r>
         <w:lastRenderedPageBreak/>
         <w:t>Hired Equipment Time Entry</w:t>
@@ -6953,7 +6953,7 @@
         <w:pStyle w:val="Heading1"/>
       </w:pPr>
       <w:bookmarkStart w:id="45" w:name="Chapter6"/>
-      <w:bookmarkStart w:id="46" w:name="_Toc507353445"/>
+      <w:bookmarkStart w:id="46" w:name="_Toc509328188"/>
       <w:r>
         <w:lastRenderedPageBreak/>
         <w:t>Managing Requests and Hiring Equipment</w:t>
@@ -7061,7 +7061,7 @@
         <w:pStyle w:val="Heading3"/>
       </w:pPr>
       <w:bookmarkStart w:id="47" w:name="Step21"/>
-      <w:bookmarkStart w:id="48" w:name="_Toc507353446"/>
+      <w:bookmarkStart w:id="48" w:name="_Toc509328189"/>
       <w:r>
         <w:lastRenderedPageBreak/>
         <w:t>Request List Screen</w:t>
@@ -7202,7 +7202,7 @@
         <w:pStyle w:val="Heading3"/>
       </w:pPr>
       <w:bookmarkStart w:id="49" w:name="Step22"/>
-      <w:bookmarkStart w:id="50" w:name="_Toc507353447"/>
+      <w:bookmarkStart w:id="50" w:name="_Toc509328190"/>
       <w:r>
         <w:lastRenderedPageBreak/>
         <w:t>Creating a Rental Request</w:t>
@@ -7411,7 +7411,7 @@
         <w:pStyle w:val="Heading3"/>
       </w:pPr>
       <w:bookmarkStart w:id="51" w:name="Step23"/>
-      <w:bookmarkStart w:id="52" w:name="_Toc507353448"/>
+      <w:bookmarkStart w:id="52" w:name="_Toc509328191"/>
       <w:r>
         <w:lastRenderedPageBreak/>
         <w:t>Rental Request Details - Top and Bottom</w:t>
@@ -7497,7 +7497,7 @@
         <w:pStyle w:val="Heading3"/>
       </w:pPr>
       <w:bookmarkStart w:id="53" w:name="Step24"/>
-      <w:bookmarkStart w:id="54" w:name="_Toc507353449"/>
+      <w:bookmarkStart w:id="54" w:name="_Toc509328192"/>
       <w:r>
         <w:lastRenderedPageBreak/>
         <w:t>Rental Request - Request Status List</w:t>
@@ -7806,7 +7806,7 @@
         <w:pStyle w:val="Heading3"/>
       </w:pPr>
       <w:bookmarkStart w:id="55" w:name="Step26"/>
-      <w:bookmarkStart w:id="56" w:name="_Toc507353450"/>
+      <w:bookmarkStart w:id="56" w:name="_Toc509328193"/>
       <w:r>
         <w:lastRenderedPageBreak/>
         <w:t>Rental Request - Processing an Offer to Hire</w:t>
@@ -8028,7 +8028,7 @@
         <w:pStyle w:val="Heading3"/>
       </w:pPr>
       <w:bookmarkStart w:id="57" w:name="Step27"/>
-      <w:bookmarkStart w:id="58" w:name="_Toc507353451"/>
+      <w:bookmarkStart w:id="58" w:name="_Toc509328194"/>
       <w:r>
         <w:lastRenderedPageBreak/>
         <w:t>Managing Rental Agreement - Overview and Rates</w:t>
@@ -8205,7 +8205,7 @@
         <w:pStyle w:val="Heading3"/>
       </w:pPr>
       <w:bookmarkStart w:id="59" w:name="Step28"/>
-      <w:bookmarkStart w:id="60" w:name="_Toc507353452"/>
+      <w:bookmarkStart w:id="60" w:name="_Toc509328195"/>
       <w:r>
         <w:lastRenderedPageBreak/>
         <w:t>Managing Rental Agreements - Attachments and Conditions</w:t>
@@ -8469,7 +8469,7 @@
         <w:pStyle w:val="Heading3"/>
       </w:pPr>
       <w:bookmarkStart w:id="61" w:name="Step29"/>
-      <w:bookmarkStart w:id="62" w:name="_Toc507353453"/>
+      <w:bookmarkStart w:id="62" w:name="_Toc509328196"/>
       <w:r>
         <w:lastRenderedPageBreak/>
         <w:t>Managing Rental Agreements - Cloning an Existing Agreement</w:t>
@@ -8592,7 +8592,7 @@
         <w:pStyle w:val="Heading3"/>
       </w:pPr>
       <w:bookmarkStart w:id="63" w:name="Step30"/>
-      <w:bookmarkStart w:id="64" w:name="_Toc507353454"/>
+      <w:bookmarkStart w:id="64" w:name="_Toc509328197"/>
       <w:r>
         <w:lastRenderedPageBreak/>
         <w:t>Managing Rental Agreements - Generating a Rental Agreement</w:t>
@@ -8712,6 +8712,25 @@
     </w:p>
     <w:p>
       <w:pPr>
+        <w:rPr>
+          <w:rFonts w:asciiTheme="majorHAnsi" w:eastAsiaTheme="majorEastAsia" w:hAnsiTheme="majorHAnsi" w:cstheme="majorBidi"/>
+          <w:b/>
+          <w:bCs/>
+          <w:i/>
+          <w:iCs/>
+          <w:color w:val="4472C4" w:themeColor="accent1"/>
+          <w:sz w:val="24"/>
+        </w:rPr>
+      </w:pPr>
+      <w:r>
+        <w:rPr>
+          <w:sz w:val="24"/>
+        </w:rPr>
+        <w:br w:type="page"/>
+      </w:r>
+    </w:p>
+    <w:p>
+      <w:pPr>
         <w:pStyle w:val="Heading4"/>
         <w:rPr>
           <w:sz w:val="24"/>
@@ -8721,6 +8740,7 @@
         <w:rPr>
           <w:sz w:val="24"/>
         </w:rPr>
+        <w:lastRenderedPageBreak/>
         <w:t>Rental Agreement Generation Error – No Popup</w:t>
       </w:r>
     </w:p>
@@ -8761,12 +8781,12 @@
     <w:p>
       <w:pPr>
         <w:pStyle w:val="StepImage"/>
+        <w:jc w:val="center"/>
       </w:pPr>
       <w:r>
         <w:rPr>
           <w:noProof/>
         </w:rPr>
-        <w:lastRenderedPageBreak/>
         <w:drawing>
           <wp:inline distT="0" distB="0" distL="0" distR="0" wp14:anchorId="2E6A0D31" wp14:editId="3588D3F0">
             <wp:extent cx="5608845" cy="3502152"/>
@@ -8806,13 +8826,79 @@
     </w:p>
     <w:p>
       <w:pPr>
-        <w:pStyle w:val="StepInstructions"/>
-      </w:pPr>
-    </w:p>
-    <w:p>
-      <w:pPr>
-        <w:pStyle w:val="StepInstructions"/>
-      </w:pPr>
+        <w:rPr>
+          <w:rFonts w:eastAsiaTheme="minorHAnsi"/>
+          <w:color w:val="auto"/>
+          <w:sz w:val="24"/>
+          <w:szCs w:val="20"/>
+        </w:rPr>
+      </w:pPr>
+      <w:r>
+        <w:br w:type="page"/>
+      </w:r>
+    </w:p>
+    <w:p>
+      <w:pPr>
+        <w:pStyle w:val="StepInstructions"/>
+      </w:pPr>
+      <w:r>
+        <w:lastRenderedPageBreak/>
+        <w:t xml:space="preserve">The PDF of the Agreement contains all of the information from the Agreement editing page on the </w:t>
+      </w:r>
+      <w:proofErr w:type="gramStart"/>
+      <w:r>
+        <w:t>first of a two page</w:t>
+      </w:r>
+      <w:proofErr w:type="gramEnd"/>
+      <w:r>
+        <w:t xml:space="preserve"> PDF.  The second page of the PDF contains the static provisions of the Rental Agreement. A sample of the first page follows.</w:t>
+      </w:r>
+    </w:p>
+    <w:p>
+      <w:pPr>
+        <w:pStyle w:val="StepImage"/>
+        <w:jc w:val="center"/>
+      </w:pPr>
+      <w:r>
+        <w:rPr>
+          <w:noProof/>
+        </w:rPr>
+        <w:drawing>
+          <wp:inline distT="0" distB="0" distL="0" distR="0" wp14:anchorId="19A040DA" wp14:editId="33E4AF4E">
+            <wp:extent cx="3460804" cy="3502152"/>
+            <wp:effectExtent l="0" t="0" r="6350" b="3175"/>
+            <wp:docPr id="17" name="Picture 0"/>
+            <wp:cNvGraphicFramePr>
+              <a:graphicFrameLocks xmlns:a="http://schemas.openxmlformats.org/drawingml/2006/main" noChangeAspect="1"/>
+            </wp:cNvGraphicFramePr>
+            <a:graphic xmlns:a="http://schemas.openxmlformats.org/drawingml/2006/main">
+              <a:graphicData uri="http://schemas.openxmlformats.org/drawingml/2006/picture">
+                <pic:pic xmlns:pic="http://schemas.openxmlformats.org/drawingml/2006/picture">
+                  <pic:nvPicPr>
+                    <pic:cNvPr id="0" name="Managing Rental Agreements - Generating a Rental Agreemen.png"/>
+                    <pic:cNvPicPr/>
+                  </pic:nvPicPr>
+                  <pic:blipFill>
+                    <a:blip r:embed="rId38"/>
+                    <a:stretch>
+                      <a:fillRect/>
+                    </a:stretch>
+                  </pic:blipFill>
+                  <pic:spPr>
+                    <a:xfrm>
+                      <a:off x="0" y="0"/>
+                      <a:ext cx="3460804" cy="3502152"/>
+                    </a:xfrm>
+                    <a:prstGeom prst="rect">
+                      <a:avLst/>
+                    </a:prstGeom>
+                  </pic:spPr>
+                </pic:pic>
+              </a:graphicData>
+            </a:graphic>
+          </wp:inline>
+        </w:drawing>
+      </w:r>
     </w:p>
     <w:p>
       <w:pPr>
@@ -8859,10 +8945,102 @@
     </w:p>
     <w:p>
       <w:pPr>
+        <w:pStyle w:val="ListBullet"/>
+        <w:numPr>
+          <w:ilvl w:val="0"/>
+          <w:numId w:val="0"/>
+        </w:numPr>
+        <w:ind w:left="360" w:hanging="360"/>
+      </w:pPr>
+    </w:p>
+    <w:p>
+      <w:pPr>
+        <w:pStyle w:val="StepInstructions"/>
+      </w:pPr>
+      <w:r>
+        <w:t>In the image above, the Rental Agreement Number can be seen (1), along with the Equipment Id (2) at the top of the first page. Following that is information about the Owner – the name of the company, contact information and address.</w:t>
+      </w:r>
+    </w:p>
+    <w:p>
+      <w:pPr>
+        <w:pStyle w:val="StepInstructions"/>
+      </w:pPr>
+    </w:p>
+    <w:p>
+      <w:pPr>
+        <w:pStyle w:val="StepInstructions"/>
+      </w:pPr>
+      <w:r>
+        <w:t>The centre section in the box contains the key information about the Rental, including the Year/Make/Model of the Equipment (</w:t>
+      </w:r>
+      <w:r>
+        <w:t>4</w:t>
+      </w:r>
+      <w:r>
+        <w:t xml:space="preserve">) and rate, </w:t>
+      </w:r>
+      <w:r>
+        <w:t>any attachments (5) and their associated rates, any additional rates that were added to the Agreement (6) and any Conditions (7) set.  The box is configured on the page such that there should be enough room for any set of rates, attachments and conditions.</w:t>
+      </w:r>
+    </w:p>
+    <w:p>
+      <w:pPr>
+        <w:pStyle w:val="StepInstructions"/>
+      </w:pPr>
+    </w:p>
+    <w:p>
+      <w:pPr>
+        <w:pStyle w:val="StepInstructions"/>
+      </w:pPr>
+      <w:r>
+        <w:t>At the bottom of the screen is additional information about the rental, including the project, district, expected number of hours and start date. The remainder of the first page and the second page are static text – the same for every agreement.</w:t>
+      </w:r>
+    </w:p>
+    <w:p>
+      <w:pPr>
+        <w:pStyle w:val="StepInstructions"/>
+      </w:pPr>
+    </w:p>
+    <w:p>
+      <w:pPr>
+        <w:pStyle w:val="StepInstructions"/>
+      </w:pPr>
+      <w:r>
+        <w:lastRenderedPageBreak/>
+        <w:t xml:space="preserve">And with that, we’ve covered </w:t>
+      </w:r>
+      <w:proofErr w:type="gramStart"/>
+      <w:r>
+        <w:t>all of</w:t>
+      </w:r>
+      <w:proofErr w:type="gramEnd"/>
+      <w:r>
+        <w:t xml:space="preserve"> the core functionality of HETS, including Owners, Equipment, Projects and Requests. There are two more chapter in this manual covering </w:t>
+      </w:r>
+      <w:proofErr w:type="spellStart"/>
+      <w:r>
+        <w:t>Tips’n’Tricks</w:t>
+      </w:r>
+      <w:proofErr w:type="spellEnd"/>
+      <w:r>
+        <w:t xml:space="preserve"> for accomplishing HETS work in the app, and some help for those transitioning from the BC Bid HETS into this system.</w:t>
+      </w:r>
+    </w:p>
+    <w:p>
+      <w:pPr>
+        <w:pStyle w:val="ListBullet"/>
+        <w:numPr>
+          <w:ilvl w:val="0"/>
+          <w:numId w:val="0"/>
+        </w:numPr>
+      </w:pPr>
+    </w:p>
+    <w:p>
+      <w:pPr>
         <w:pStyle w:val="Heading1"/>
       </w:pPr>
       <w:bookmarkStart w:id="65" w:name="Chapter7"/>
-      <w:bookmarkStart w:id="66" w:name="_Toc507353455"/>
+      <w:bookmarkStart w:id="66" w:name="_Toc509328198"/>
       <w:r>
         <w:lastRenderedPageBreak/>
         <w:t>Tips and Tricks</w:t>
@@ -8896,7 +9074,7 @@
         <w:pStyle w:val="Heading1"/>
       </w:pPr>
       <w:bookmarkStart w:id="67" w:name="Chapter5"/>
-      <w:bookmarkStart w:id="68" w:name="_Toc507353456"/>
+      <w:bookmarkStart w:id="68" w:name="_Toc509328199"/>
       <w:r>
         <w:lastRenderedPageBreak/>
         <w:t>Changes from BC Bid</w:t>
@@ -8962,7 +9140,7 @@
         <w:pStyle w:val="Heading3"/>
       </w:pPr>
       <w:bookmarkStart w:id="69" w:name="Step19"/>
-      <w:bookmarkStart w:id="70" w:name="_Toc507353457"/>
+      <w:bookmarkStart w:id="70" w:name="_Toc509328200"/>
       <w:r>
         <w:lastRenderedPageBreak/>
         <w:t xml:space="preserve">Rental </w:t>
@@ -9175,7 +9353,7 @@
         <w:pStyle w:val="Heading3"/>
       </w:pPr>
       <w:bookmarkStart w:id="71" w:name="Step17"/>
-      <w:bookmarkStart w:id="72" w:name="_Toc507353458"/>
+      <w:bookmarkStart w:id="72" w:name="_Toc509328201"/>
       <w:r>
         <w:lastRenderedPageBreak/>
         <w:t>Last Verification Date</w:t>
@@ -9353,12 +9531,12 @@
       </w:r>
     </w:p>
     <w:sectPr>
-      <w:headerReference w:type="even" r:id="rId38"/>
-      <w:headerReference w:type="default" r:id="rId39"/>
-      <w:footerReference w:type="even" r:id="rId40"/>
-      <w:footerReference w:type="default" r:id="rId41"/>
-      <w:headerReference w:type="first" r:id="rId42"/>
-      <w:footerReference w:type="first" r:id="rId43"/>
+      <w:headerReference w:type="even" r:id="rId39"/>
+      <w:headerReference w:type="default" r:id="rId40"/>
+      <w:footerReference w:type="even" r:id="rId41"/>
+      <w:footerReference w:type="default" r:id="rId42"/>
+      <w:headerReference w:type="first" r:id="rId43"/>
+      <w:footerReference w:type="first" r:id="rId44"/>
       <w:pgSz w:w="12240" w:h="15840"/>
       <w:pgMar w:top="720" w:right="720" w:bottom="720" w:left="720" w:header="720" w:footer="720" w:gutter="0"/>
       <w:cols w:space="720"/>
@@ -9480,7 +9658,6 @@
         <w:temporary/>
         <w:showingPlcHdr/>
       </w:sdtPr>
-      <w:sdtEndPr/>
       <w:sdtContent>
         <w:r>
           <w:t>[Type text]</w:t>
@@ -9499,7 +9676,6 @@
         <w:temporary/>
         <w:showingPlcHdr/>
       </w:sdtPr>
-      <w:sdtEndPr/>
       <w:sdtContent>
         <w:r>
           <w:t>[Type text]</w:t>
@@ -9515,7 +9691,6 @@
         <w:temporary/>
         <w:showingPlcHdr/>
       </w:sdtPr>
-      <w:sdtEndPr/>
       <w:sdtContent>
         <w:r>
           <w:t>[Type text]</w:t>
@@ -10857,7 +11032,7 @@
   <w:style w:type="paragraph" w:styleId="ListBullet">
     <w:name w:val="List Bullet"/>
     <w:basedOn w:val="Normal"/>
-    <w:rsid w:val="00FA47C1"/>
+    <w:rsid w:val="003D5395"/>
     <w:pPr>
       <w:numPr>
         <w:numId w:val="1"/>
@@ -10868,6 +11043,7 @@
       <w:ind w:left="360"/>
     </w:pPr>
     <w:rPr>
+      <w:color w:val="auto"/>
       <w:sz w:val="24"/>
     </w:rPr>
   </w:style>
@@ -12606,6 +12782,7 @@
     <w:rsid w:val="00934B01"/>
     <w:rsid w:val="00A5190A"/>
     <w:rsid w:val="00A5367E"/>
+    <w:rsid w:val="00AC111D"/>
     <w:rsid w:val="00F15486"/>
   </w:rsids>
   <m:mathPr>
@@ -13427,7 +13604,7 @@
 </file>
 
 <file path=customXml/itemProps1.xml><?xml version="1.0" encoding="utf-8"?>
-<ds:datastoreItem xmlns:ds="http://schemas.openxmlformats.org/officeDocument/2006/customXml" ds:itemID="{89B9E756-EB03-4302-9F2F-7B5FC61EECE6}">
+<ds:datastoreItem xmlns:ds="http://schemas.openxmlformats.org/officeDocument/2006/customXml" ds:itemID="{C941B1F2-DE77-42DD-8C41-37221839C7B1}">
   <ds:schemaRefs>
     <ds:schemaRef ds:uri="http://schemas.openxmlformats.org/officeDocument/2006/bibliography"/>
   </ds:schemaRefs>

</xml_diff>